<commit_message>
2019-03-14 Finished labs 8 and 9
</commit_message>
<xml_diff>
--- a/Project Phase 1/CS2063 Project Phase 1.docx
+++ b/Project Phase 1/CS2063 Project Phase 1.docx
@@ -9,7 +9,13 @@
     </w:p>
     <w:p>
       <w:r>
-        <w:t>Feb.19/19</w:t>
+        <w:t>Feb.</w:t>
+      </w:r>
+      <w:r>
+        <w:t>25</w:t>
+      </w:r>
+      <w:r>
+        <w:t>/19</w:t>
       </w:r>
     </w:p>
     <w:p>
@@ -23,9 +29,12 @@
       </w:pPr>
       <w:proofErr w:type="spellStart"/>
       <w:r>
-        <w:t>FlashBack</w:t>
+        <w:t>OnClick</w:t>
       </w:r>
       <w:proofErr w:type="spellEnd"/>
+      <w:r>
+        <w:t xml:space="preserve"> (Tentative)</w:t>
+      </w:r>
     </w:p>
     <w:p>
       <w:r>
@@ -79,7 +88,10 @@
       </w:r>
       <w:proofErr w:type="spellStart"/>
       <w:r>
-        <w:t>Android.animation</w:t>
+        <w:t>Android.</w:t>
+      </w:r>
+      <w:r>
+        <w:t>gesture</w:t>
       </w:r>
       <w:proofErr w:type="spellEnd"/>
     </w:p>
@@ -98,7 +110,7 @@
       </w:r>
       <w:proofErr w:type="spellStart"/>
       <w:r>
-        <w:t>FlashBack</w:t>
+        <w:t>onClick</w:t>
       </w:r>
       <w:proofErr w:type="spellEnd"/>
     </w:p>
@@ -113,36 +125,26 @@
       </w:pPr>
       <w:proofErr w:type="spellStart"/>
       <w:r>
-        <w:t>FlashBack</w:t>
+        <w:t>OnClick</w:t>
       </w:r>
       <w:proofErr w:type="spellEnd"/>
       <w:r>
-        <w:t xml:space="preserve"> is an</w:t>
-      </w:r>
-      <w:r>
-        <w:t xml:space="preserve"> application</w:t>
-      </w:r>
-      <w:r>
-        <w:t xml:space="preserve"> designed to allow a user to view their photo gallery contents in a slideshow setting. We will use the </w:t>
-      </w:r>
-      <w:proofErr w:type="spellStart"/>
-      <w:proofErr w:type="gramStart"/>
-      <w:r>
-        <w:t>android.animation</w:t>
-      </w:r>
-      <w:proofErr w:type="spellEnd"/>
-      <w:proofErr w:type="gramEnd"/>
-      <w:r>
-        <w:t xml:space="preserve"> package to implement some animations which will smoothly transition between the user’s photos. We will use a combination of existing animations from the library as well as creating simple ones using pathing software</w:t>
-      </w:r>
-      <w:r>
-        <w:t xml:space="preserve"> like shapeshifter.design</w:t>
+        <w:t xml:space="preserve"> is a simple application that will allow the user to </w:t>
+      </w:r>
+      <w:r>
+        <w:t xml:space="preserve">use creative gestures to interact with a simple game. We are thinking of something like </w:t>
+      </w:r>
+      <w:r>
+        <w:t>the game 2048, pong or a simple matching game.</w:t>
+      </w:r>
+      <w:r>
+        <w:t xml:space="preserve"> We want to implement several different gestures like drag, double-tap and move, allowing the user to have a unique action </w:t>
+      </w:r>
+      <w:r>
+        <w:t>for each piece of the game they want to interact with.</w:t>
       </w:r>
       <w:bookmarkStart w:id="0" w:name="_GoBack"/>
       <w:bookmarkEnd w:id="0"/>
-      <w:r>
-        <w:t>.</w:t>
-      </w:r>
     </w:p>
     <w:sectPr>
       <w:pgSz w:w="12240" w:h="15840"/>
@@ -676,6 +678,7 @@
   <w:style w:type="character" w:default="1" w:styleId="DefaultParagraphFont">
     <w:name w:val="Default Paragraph Font"/>
     <w:uiPriority w:val="1"/>
+    <w:semiHidden/>
     <w:unhideWhenUsed/>
   </w:style>
   <w:style w:type="table" w:default="1" w:styleId="TableNormal">

</xml_diff>